<commit_message>
Function MEEEEERGE(sounds like sheeps)
Now function of save can merge cells with same name in docx file
</commit_message>
<xml_diff>
--- a/KOtest.docx
+++ b/KOtest.docx
@@ -105,6 +105,7 @@
         <w:tblStyle w:val="aff0"/>
         <w:tblW w:w="10490" w:type="dxa"/>
         <w:tblInd w:w="-743" w:type="dxa"/>
+        <w:tblLayout w:type="fixed"/>
         <w:tblLook w:val="04A0"/>
       </w:tblPr>
       <w:tblGrid>
@@ -113,13 +114,13 @@
         <w:gridCol w:w="1535"/>
         <w:gridCol w:w="1315"/>
         <w:gridCol w:w="1242"/>
-        <w:gridCol w:w="2856"/>
-        <w:gridCol w:w="2010"/>
+        <w:gridCol w:w="2348"/>
+        <w:gridCol w:w="1984"/>
       </w:tblGrid>
       <w:tr>
         <w:tc>
           <w:tcPr>
-            <w:tcW w:w="396" w:type="dxa"/>
+            <w:tcW w:w="426" w:type="dxa"/>
           </w:tcPr>
           <w:p>
             <w:r>
@@ -129,7 +130,7 @@
         </w:tc>
         <w:tc>
           <w:tcPr>
-            <w:tcW w:w="1427" w:type="dxa"/>
+            <w:tcW w:w="1640" w:type="dxa"/>
           </w:tcPr>
           <w:p>
             <w:r>
@@ -139,7 +140,7 @@
         </w:tc>
         <w:tc>
           <w:tcPr>
-            <w:tcW w:w="1337" w:type="dxa"/>
+            <w:tcW w:w="1535" w:type="dxa"/>
           </w:tcPr>
           <w:p>
             <w:r>
@@ -149,7 +150,7 @@
         </w:tc>
         <w:tc>
           <w:tcPr>
-            <w:tcW w:w="1150" w:type="dxa"/>
+            <w:tcW w:w="1315" w:type="dxa"/>
           </w:tcPr>
           <w:p>
             <w:r>
@@ -159,7 +160,7 @@
         </w:tc>
         <w:tc>
           <w:tcPr>
-            <w:tcW w:w="1088" w:type="dxa"/>
+            <w:tcW w:w="1242" w:type="dxa"/>
           </w:tcPr>
           <w:p>
             <w:r>
@@ -169,7 +170,7 @@
         </w:tc>
         <w:tc>
           <w:tcPr>
-            <w:tcW w:w="2460" w:type="dxa"/>
+            <w:tcW w:w="2348" w:type="dxa"/>
           </w:tcPr>
           <w:p>
             <w:r>
@@ -179,11 +180,283 @@
         </w:tc>
         <w:tc>
           <w:tcPr>
-            <w:tcW w:w="2632" w:type="dxa"/>
+            <w:tcW w:w="1984" w:type="dxa"/>
           </w:tcPr>
           <w:p>
             <w:r>
               <w:t xml:space="preserve">Сведения о дополнительном профессиональном образовании </w:t>
+            </w:r>
+          </w:p>
+        </w:tc>
+      </w:tr>
+      <w:tr>
+        <w:tc>
+          <w:tcPr>
+            <w:tcW w:type="dxa" w:w="426"/>
+          </w:tcPr>
+          <w:p/>
+        </w:tc>
+        <w:tc>
+          <w:tcPr>
+            <w:tcW w:type="dxa" w:w="1640"/>
+          </w:tcPr>
+          <w:p>
+            <w:r>
+              <w:t>Артем Н ЛО</w:t>
+            </w:r>
+          </w:p>
+        </w:tc>
+        <w:tc>
+          <w:tcPr>
+            <w:tcW w:type="dxa" w:w="1535"/>
+          </w:tcPr>
+          <w:p>
+            <w:r>
+              <w:t>Штатный Внутренний совместитель По договору ГСХ</w:t>
+            </w:r>
+          </w:p>
+        </w:tc>
+        <w:tc>
+          <w:tcPr>
+            <w:tcW w:type="dxa" w:w="1315"/>
+          </w:tcPr>
+          <w:p>
+            <w:r>
+              <w:t>Преподаватель Доктор наук Доцент</w:t>
+            </w:r>
+          </w:p>
+        </w:tc>
+        <w:tc>
+          <w:tcPr>
+            <w:tcW w:type="dxa" w:w="1242"/>
+          </w:tcPr>
+          <w:p>
+            <w:r>
+              <w:t>Бывает</w:t>
+            </w:r>
+          </w:p>
+        </w:tc>
+        <w:tc>
+          <w:tcPr>
+            <w:tcW w:type="dxa" w:w="2348"/>
+          </w:tcPr>
+          <w:p>
+            <w:r>
+              <w:t>Лох еще тот ну да</w:t>
+            </w:r>
+          </w:p>
+        </w:tc>
+        <w:tc>
+          <w:tcPr>
+            <w:tcW w:type="dxa" w:w="1984"/>
+          </w:tcPr>
+          <w:p>
+            <w:r>
+              <w:t>Ыыыыыыыы х2</w:t>
+            </w:r>
+          </w:p>
+        </w:tc>
+      </w:tr>
+      <w:tr>
+        <w:tc>
+          <w:tcPr>
+            <w:tcW w:type="dxa" w:w="426"/>
+          </w:tcPr>
+          <w:p/>
+        </w:tc>
+        <w:tc>
+          <w:tcPr>
+            <w:tcW w:type="dxa" w:w="1640"/>
+          </w:tcPr>
+          <w:p>
+            <w:r>
+              <w:t>Артем Чикин Лох</w:t>
+            </w:r>
+          </w:p>
+        </w:tc>
+        <w:tc>
+          <w:tcPr>
+            <w:tcW w:type="dxa" w:w="1535"/>
+          </w:tcPr>
+          <w:p>
+            <w:r>
+              <w:t>Штатный Внутренний совместитель По договору ГСХ</w:t>
+            </w:r>
+          </w:p>
+        </w:tc>
+        <w:tc>
+          <w:tcPr>
+            <w:tcW w:type="dxa" w:w="1315"/>
+          </w:tcPr>
+          <w:p>
+            <w:r>
+              <w:t>Преподаватель Доктор наук Доцент</w:t>
+            </w:r>
+          </w:p>
+        </w:tc>
+        <w:tc>
+          <w:tcPr>
+            <w:tcW w:type="dxa" w:w="1242"/>
+          </w:tcPr>
+          <w:p>
+            <w:r>
+              <w:t>Не бывает</w:t>
+            </w:r>
+          </w:p>
+        </w:tc>
+        <w:tc>
+          <w:tcPr>
+            <w:tcW w:type="dxa" w:w="2348"/>
+          </w:tcPr>
+          <w:p>
+            <w:r>
+              <w:t>Лох еще тот</w:t>
+            </w:r>
+          </w:p>
+        </w:tc>
+        <w:tc>
+          <w:tcPr>
+            <w:tcW w:type="dxa" w:w="1984"/>
+          </w:tcPr>
+          <w:p>
+            <w:r>
+              <w:t>Ыыыы</w:t>
+            </w:r>
+          </w:p>
+        </w:tc>
+      </w:tr>
+      <w:tr>
+        <w:tc>
+          <w:tcPr>
+            <w:tcW w:type="dxa" w:w="426"/>
+          </w:tcPr>
+          <w:p/>
+        </w:tc>
+        <w:tc>
+          <w:tcPr>
+            <w:tcW w:type="dxa" w:w="1640"/>
+          </w:tcPr>
+          <w:p>
+            <w:r>
+              <w:t>Артем Чикин Лох</w:t>
+            </w:r>
+          </w:p>
+        </w:tc>
+        <w:tc>
+          <w:tcPr>
+            <w:tcW w:type="dxa" w:w="1535"/>
+          </w:tcPr>
+          <w:p>
+            <w:r>
+              <w:t>Штатный Внутренний совместитель По договору ГСХ</w:t>
+            </w:r>
+          </w:p>
+        </w:tc>
+        <w:tc>
+          <w:tcPr>
+            <w:tcW w:type="dxa" w:w="1315"/>
+          </w:tcPr>
+          <w:p>
+            <w:r>
+              <w:t>Преподаватель Доктор наук Доцент</w:t>
+            </w:r>
+          </w:p>
+        </w:tc>
+        <w:tc>
+          <w:tcPr>
+            <w:tcW w:type="dxa" w:w="1242"/>
+          </w:tcPr>
+          <w:p>
+            <w:r>
+              <w:t>Не бывает</w:t>
+            </w:r>
+          </w:p>
+        </w:tc>
+        <w:tc>
+          <w:tcPr>
+            <w:tcW w:type="dxa" w:w="2348"/>
+          </w:tcPr>
+          <w:p>
+            <w:r>
+              <w:t>Лох еще тот</w:t>
+            </w:r>
+          </w:p>
+        </w:tc>
+        <w:tc>
+          <w:tcPr>
+            <w:tcW w:type="dxa" w:w="1984"/>
+          </w:tcPr>
+          <w:p>
+            <w:r>
+              <w:t>Ыыыы</w:t>
+            </w:r>
+          </w:p>
+        </w:tc>
+      </w:tr>
+      <w:tr>
+        <w:tc>
+          <w:tcPr>
+            <w:tcW w:type="dxa" w:w="426"/>
+          </w:tcPr>
+          <w:p/>
+        </w:tc>
+        <w:tc>
+          <w:tcPr>
+            <w:tcW w:type="dxa" w:w="1640"/>
+          </w:tcPr>
+          <w:p>
+            <w:r>
+              <w:t>Артем Не Лох</w:t>
+            </w:r>
+          </w:p>
+        </w:tc>
+        <w:tc>
+          <w:tcPr>
+            <w:tcW w:type="dxa" w:w="1535"/>
+          </w:tcPr>
+          <w:p>
+            <w:r>
+              <w:t>Штатный Внутренний совместитель По договору ГСХ</w:t>
+            </w:r>
+          </w:p>
+        </w:tc>
+        <w:tc>
+          <w:tcPr>
+            <w:tcW w:type="dxa" w:w="1315"/>
+          </w:tcPr>
+          <w:p>
+            <w:r>
+              <w:t>Преподаватель Доктор наук Доцент</w:t>
+            </w:r>
+          </w:p>
+        </w:tc>
+        <w:tc>
+          <w:tcPr>
+            <w:tcW w:type="dxa" w:w="1242"/>
+          </w:tcPr>
+          <w:p>
+            <w:r>
+              <w:t>Такое</w:t>
+            </w:r>
+          </w:p>
+        </w:tc>
+        <w:tc>
+          <w:tcPr>
+            <w:tcW w:type="dxa" w:w="2348"/>
+          </w:tcPr>
+          <w:p>
+            <w:r>
+              <w:t>Лох еще тот</w:t>
+            </w:r>
+          </w:p>
+        </w:tc>
+        <w:tc>
+          <w:tcPr>
+            <w:tcW w:type="dxa" w:w="1984"/>
+          </w:tcPr>
+          <w:p>
+            <w:r>
+              <w:t>Ыыыы</w:t>
             </w:r>
           </w:p>
         </w:tc>

</xml_diff>